<commit_message>
Misc additions to CSModel
</commit_message>
<xml_diff>
--- a/Source/Plugins/F2R/Crop Stage Model.docx
+++ b/Source/Plugins/F2R/Crop Stage Model.docx
@@ -220,6 +220,8 @@
       <w:pPr>
         <w:pStyle w:val="Heading2"/>
       </w:pPr>
+      <w:bookmarkStart w:id="0" w:name="_GoBack"/>
+      <w:bookmarkEnd w:id="0"/>
     </w:p>
     <w:p>
       <w:pPr>
@@ -2077,10 +2079,7 @@
         <w:t>&gt;</w:t>
       </w:r>
     </w:p>
-    <w:p>
-      <w:bookmarkStart w:id="0" w:name="_GoBack"/>
-      <w:bookmarkEnd w:id="0"/>
-    </w:p>
+    <w:p/>
     <w:p>
       <w:pPr>
         <w:rPr>
@@ -2907,7 +2906,7 @@
         <w:spacing w:after="0" w:line="240" w:lineRule="auto"/>
         <w:rPr>
           <w:rFonts w:ascii="Consolas" w:hAnsi="Consolas" w:cs="Consolas"/>
-          <w:color w:val="000000"/>
+          <w:color w:val="0000FF"/>
           <w:sz w:val="19"/>
           <w:szCs w:val="19"/>
         </w:rPr>
@@ -2944,6 +2943,22 @@
         </w:rPr>
         <w:t xml:space="preserve"> </w:t>
       </w:r>
+    </w:p>
+    <w:p>
+      <w:pPr>
+        <w:autoSpaceDE w:val="0"/>
+        <w:autoSpaceDN w:val="0"/>
+        <w:adjustRightInd w:val="0"/>
+        <w:spacing w:after="0" w:line="240" w:lineRule="auto"/>
+        <w:ind w:left="1440" w:firstLine="720"/>
+        <w:rPr>
+          <w:rFonts w:ascii="Consolas" w:hAnsi="Consolas" w:cs="Consolas"/>
+          <w:color w:val="0000FF"/>
+          <w:sz w:val="19"/>
+          <w:szCs w:val="19"/>
+        </w:rPr>
+      </w:pPr>
+      <w:proofErr w:type="gramStart"/>
       <w:r>
         <w:rPr>
           <w:rFonts w:ascii="Consolas" w:hAnsi="Consolas" w:cs="Consolas"/>
@@ -2953,6 +2968,7 @@
         </w:rPr>
         <w:t>name</w:t>
       </w:r>
+      <w:proofErr w:type="gramEnd"/>
       <w:r>
         <w:rPr>
           <w:rFonts w:ascii="Consolas" w:hAnsi="Consolas" w:cs="Consolas"/>
@@ -2998,7 +3014,23 @@
         </w:rPr>
         <w:t xml:space="preserve"> </w:t>
       </w:r>
+    </w:p>
+    <w:p>
+      <w:pPr>
+        <w:autoSpaceDE w:val="0"/>
+        <w:autoSpaceDN w:val="0"/>
+        <w:adjustRightInd w:val="0"/>
+        <w:spacing w:after="0" w:line="240" w:lineRule="auto"/>
+        <w:ind w:left="1440" w:firstLine="720"/>
+        <w:rPr>
+          <w:rFonts w:ascii="Consolas" w:hAnsi="Consolas" w:cs="Consolas"/>
+          <w:color w:val="0000FF"/>
+          <w:sz w:val="19"/>
+          <w:szCs w:val="19"/>
+        </w:rPr>
+      </w:pPr>
       <w:proofErr w:type="spellStart"/>
+      <w:proofErr w:type="gramStart"/>
       <w:r>
         <w:rPr>
           <w:rFonts w:ascii="Consolas" w:hAnsi="Consolas" w:cs="Consolas"/>
@@ -3009,6 +3041,7 @@
         <w:t>yrf</w:t>
       </w:r>
       <w:proofErr w:type="spellEnd"/>
+      <w:proofErr w:type="gramEnd"/>
       <w:r>
         <w:rPr>
           <w:rFonts w:ascii="Consolas" w:hAnsi="Consolas" w:cs="Consolas"/>
@@ -3054,6 +3087,22 @@
         </w:rPr>
         <w:t xml:space="preserve"> </w:t>
       </w:r>
+    </w:p>
+    <w:p>
+      <w:pPr>
+        <w:autoSpaceDE w:val="0"/>
+        <w:autoSpaceDN w:val="0"/>
+        <w:adjustRightInd w:val="0"/>
+        <w:spacing w:after="0" w:line="240" w:lineRule="auto"/>
+        <w:ind w:left="1440" w:firstLine="720"/>
+        <w:rPr>
+          <w:rFonts w:ascii="Consolas" w:hAnsi="Consolas" w:cs="Consolas"/>
+          <w:color w:val="000000"/>
+          <w:sz w:val="19"/>
+          <w:szCs w:val="19"/>
+        </w:rPr>
+      </w:pPr>
+      <w:proofErr w:type="gramStart"/>
       <w:r>
         <w:rPr>
           <w:rFonts w:ascii="Consolas" w:hAnsi="Consolas" w:cs="Consolas"/>
@@ -3063,6 +3112,7 @@
         </w:rPr>
         <w:t>when</w:t>
       </w:r>
+      <w:proofErr w:type="gramEnd"/>
       <w:r>
         <w:rPr>
           <w:rFonts w:ascii="Consolas" w:hAnsi="Consolas" w:cs="Consolas"/>
@@ -3098,6 +3148,95 @@
           <w:szCs w:val="19"/>
         </w:rPr>
         <w:t>"</w:t>
+      </w:r>
+      <w:r>
+        <w:rPr>
+          <w:rFonts w:ascii="Consolas" w:hAnsi="Consolas" w:cs="Consolas"/>
+          <w:color w:val="000000"/>
+          <w:sz w:val="19"/>
+          <w:szCs w:val="19"/>
+        </w:rPr>
+        <w:t xml:space="preserve"> </w:t>
+      </w:r>
+    </w:p>
+    <w:p>
+      <w:pPr>
+        <w:autoSpaceDE w:val="0"/>
+        <w:autoSpaceDN w:val="0"/>
+        <w:adjustRightInd w:val="0"/>
+        <w:spacing w:after="0" w:line="240" w:lineRule="auto"/>
+        <w:ind w:left="1440" w:firstLine="720"/>
+        <w:rPr>
+          <w:rFonts w:ascii="Consolas" w:hAnsi="Consolas" w:cs="Consolas"/>
+          <w:color w:val="000000"/>
+          <w:sz w:val="19"/>
+          <w:szCs w:val="19"/>
+        </w:rPr>
+      </w:pPr>
+      <w:proofErr w:type="gramStart"/>
+      <w:r>
+        <w:rPr>
+          <w:rFonts w:ascii="Consolas" w:hAnsi="Consolas" w:cs="Consolas"/>
+          <w:color w:val="FF0000"/>
+          <w:sz w:val="19"/>
+          <w:szCs w:val="19"/>
+        </w:rPr>
+        <w:t>actio</w:t>
+      </w:r>
+      <w:r>
+        <w:rPr>
+          <w:rFonts w:ascii="Consolas" w:hAnsi="Consolas" w:cs="Consolas"/>
+          <w:color w:val="FF0000"/>
+          <w:sz w:val="19"/>
+          <w:szCs w:val="19"/>
+        </w:rPr>
+        <w:t>n</w:t>
+      </w:r>
+      <w:proofErr w:type="gramEnd"/>
+      <w:r>
+        <w:rPr>
+          <w:rFonts w:ascii="Consolas" w:hAnsi="Consolas" w:cs="Consolas"/>
+          <w:color w:val="0000FF"/>
+          <w:sz w:val="19"/>
+          <w:szCs w:val="19"/>
+        </w:rPr>
+        <w:t>=</w:t>
+      </w:r>
+      <w:r>
+        <w:rPr>
+          <w:rFonts w:ascii="Consolas" w:hAnsi="Consolas" w:cs="Consolas"/>
+          <w:color w:val="000000"/>
+          <w:sz w:val="19"/>
+          <w:szCs w:val="19"/>
+        </w:rPr>
+        <w:t>"</w:t>
+      </w:r>
+      <w:r>
+        <w:rPr>
+          <w:rFonts w:ascii="Consolas" w:hAnsi="Consolas" w:cs="Consolas"/>
+          <w:color w:val="0000FF"/>
+          <w:sz w:val="19"/>
+          <w:szCs w:val="19"/>
+        </w:rPr>
+        <w:t>CROPAGE=CROPAGE+1</w:t>
+      </w:r>
+      <w:r>
+        <w:rPr>
+          <w:rFonts w:ascii="Consolas" w:hAnsi="Consolas" w:cs="Consolas"/>
+          <w:color w:val="000000"/>
+          <w:sz w:val="19"/>
+          <w:szCs w:val="19"/>
+        </w:rPr>
+        <w:t>"</w:t>
+      </w:r>
+      <w:r>
+        <w:rPr>
+          <w:rFonts w:ascii="Consolas" w:hAnsi="Consolas" w:cs="Consolas"/>
+          <w:color w:val="000000"/>
+          <w:sz w:val="19"/>
+          <w:szCs w:val="19"/>
+        </w:rPr>
+        <w:t xml:space="preserve"> </w:t>
       </w:r>
       <w:r>
         <w:rPr>
@@ -3156,10 +3295,63 @@
         </w:r>
       </w:hyperlink>
       <w:r>
-        <w:t xml:space="preserve"> for details.  Note that the Envision Query Language has been extended to support the additional (reserved) keywords defined below.  These keyword evaluate to the current content, meaning the current day of year and </w:t>
+        <w:t xml:space="preserve"> for details.  </w:t>
+      </w:r>
+      <w:r>
+        <w:t xml:space="preserve">The </w:t>
+      </w:r>
+      <w:r>
+        <w:rPr>
+          <w:b/>
+          <w:i/>
+        </w:rPr>
+        <w:t>action</w:t>
+      </w:r>
+      <w:r>
+        <w:t xml:space="preserve"> keyword is optional, but if includes allow the triggering of the event to also update an IDU column, similar to a </w:t>
+      </w:r>
+      <w:r>
+        <w:rPr>
+          <w:rFonts w:ascii="Courier New" w:hAnsi="Courier New" w:cs="Courier New"/>
+          <w:b/>
+        </w:rPr>
+        <w:t>&lt;</w:t>
       </w:r>
       <w:proofErr w:type="spellStart"/>
       <w:r>
+        <w:rPr>
+          <w:rFonts w:ascii="Courier New" w:hAnsi="Courier New" w:cs="Courier New"/>
+          <w:b/>
+        </w:rPr>
+        <w:t>do</w:t>
+      </w:r>
+      <w:proofErr w:type="spellEnd"/>
+      <w:r>
+        <w:rPr>
+          <w:rFonts w:ascii="Courier New" w:hAnsi="Courier New" w:cs="Courier New"/>
+          <w:b/>
+        </w:rPr>
+        <w:t>&gt;</w:t>
+      </w:r>
+      <w:r>
+        <w:t xml:space="preserve"> statement (see above).  </w:t>
+      </w:r>
+      <w:r>
+        <w:t>Note</w:t>
+      </w:r>
+      <w:r>
+        <w:t xml:space="preserve"> that the Envision Query Language </w:t>
+      </w:r>
+      <w:proofErr w:type="gramStart"/>
+      <w:r>
+        <w:t>has been extended</w:t>
+      </w:r>
+      <w:proofErr w:type="gramEnd"/>
+      <w:r>
+        <w:t xml:space="preserve"> to support the additional (reserved) keywords defined below.  These keyword evaluate to the current content, meaning the current day of year and </w:t>
+      </w:r>
+      <w:proofErr w:type="spellStart"/>
+      <w:r>
         <w:t>idu</w:t>
       </w:r>
       <w:proofErr w:type="spellEnd"/>
@@ -3197,6 +3389,8 @@
         <w:t>.</w:t>
       </w:r>
     </w:p>
+    <w:p/>
+    <w:p/>
     <w:p/>
     <w:p>
       <w:pPr>
@@ -3214,6 +3408,7 @@
           <w:sz w:val="24"/>
           <w:szCs w:val="24"/>
         </w:rPr>
+        <w:lastRenderedPageBreak/>
         <w:t>&lt;</w:t>
       </w:r>
       <w:proofErr w:type="gramStart"/>
@@ -3300,6 +3495,22 @@
         </w:rPr>
         <w:t xml:space="preserve"> </w:t>
       </w:r>
+    </w:p>
+    <w:p>
+      <w:pPr>
+        <w:autoSpaceDE w:val="0"/>
+        <w:autoSpaceDN w:val="0"/>
+        <w:adjustRightInd w:val="0"/>
+        <w:spacing w:after="0" w:line="240" w:lineRule="auto"/>
+        <w:ind w:left="1440" w:firstLine="720"/>
+        <w:rPr>
+          <w:rFonts w:ascii="Consolas" w:hAnsi="Consolas" w:cs="Consolas"/>
+          <w:color w:val="0000FF"/>
+          <w:sz w:val="19"/>
+          <w:szCs w:val="19"/>
+        </w:rPr>
+      </w:pPr>
+      <w:proofErr w:type="gramStart"/>
       <w:r>
         <w:rPr>
           <w:rFonts w:ascii="Consolas" w:hAnsi="Consolas" w:cs="Consolas"/>
@@ -3309,6 +3520,7 @@
         </w:rPr>
         <w:t>to</w:t>
       </w:r>
+      <w:proofErr w:type="gramEnd"/>
       <w:r>
         <w:rPr>
           <w:rFonts w:ascii="Consolas" w:hAnsi="Consolas" w:cs="Consolas"/>
@@ -3354,6 +3566,22 @@
         </w:rPr>
         <w:t xml:space="preserve"> </w:t>
       </w:r>
+    </w:p>
+    <w:p>
+      <w:pPr>
+        <w:autoSpaceDE w:val="0"/>
+        <w:autoSpaceDN w:val="0"/>
+        <w:adjustRightInd w:val="0"/>
+        <w:spacing w:after="0" w:line="240" w:lineRule="auto"/>
+        <w:ind w:left="1440" w:firstLine="720"/>
+        <w:rPr>
+          <w:rFonts w:ascii="Consolas" w:hAnsi="Consolas" w:cs="Consolas"/>
+          <w:color w:val="0000FF"/>
+          <w:sz w:val="19"/>
+          <w:szCs w:val="19"/>
+        </w:rPr>
+      </w:pPr>
+      <w:proofErr w:type="gramStart"/>
       <w:r>
         <w:rPr>
           <w:rFonts w:ascii="Consolas" w:hAnsi="Consolas" w:cs="Consolas"/>
@@ -3363,6 +3591,7 @@
         </w:rPr>
         <w:t>when</w:t>
       </w:r>
+      <w:proofErr w:type="gramEnd"/>
       <w:r>
         <w:rPr>
           <w:rFonts w:ascii="Consolas" w:hAnsi="Consolas" w:cs="Consolas"/>
@@ -3391,25 +3620,67 @@
         <w:t xml:space="preserve">DOY&gt;CRITDATE and </w:t>
       </w:r>
       <w:proofErr w:type="spellStart"/>
+      <w:r>
+        <w:rPr>
+          <w:rFonts w:ascii="Consolas" w:hAnsi="Consolas" w:cs="Consolas"/>
+          <w:color w:val="0000FF"/>
+          <w:sz w:val="19"/>
+          <w:szCs w:val="19"/>
+        </w:rPr>
+        <w:t>Avg</w:t>
+      </w:r>
+      <w:proofErr w:type="spellEnd"/>
+      <w:r>
+        <w:rPr>
+          <w:rFonts w:ascii="Consolas" w:hAnsi="Consolas" w:cs="Consolas"/>
+          <w:color w:val="0000FF"/>
+          <w:sz w:val="19"/>
+          <w:szCs w:val="19"/>
+        </w:rPr>
+        <w:t>(TMEAN,5)&gt;20</w:t>
+      </w:r>
+      <w:r>
+        <w:rPr>
+          <w:rFonts w:ascii="Consolas" w:hAnsi="Consolas" w:cs="Consolas"/>
+          <w:color w:val="000000"/>
+          <w:sz w:val="19"/>
+          <w:szCs w:val="19"/>
+        </w:rPr>
+        <w:t>"</w:t>
+      </w:r>
+      <w:r>
+        <w:rPr>
+          <w:rFonts w:ascii="Consolas" w:hAnsi="Consolas" w:cs="Consolas"/>
+          <w:color w:val="0000FF"/>
+          <w:sz w:val="19"/>
+          <w:szCs w:val="19"/>
+        </w:rPr>
+        <w:t xml:space="preserve"> </w:t>
+      </w:r>
+    </w:p>
+    <w:p>
+      <w:pPr>
+        <w:autoSpaceDE w:val="0"/>
+        <w:autoSpaceDN w:val="0"/>
+        <w:adjustRightInd w:val="0"/>
+        <w:spacing w:after="0" w:line="240" w:lineRule="auto"/>
+        <w:ind w:left="1440" w:firstLine="720"/>
+        <w:rPr>
+          <w:rFonts w:ascii="Consolas" w:hAnsi="Consolas" w:cs="Consolas"/>
+          <w:color w:val="0000FF"/>
+          <w:sz w:val="19"/>
+          <w:szCs w:val="19"/>
+        </w:rPr>
+      </w:pPr>
       <w:proofErr w:type="gramStart"/>
       <w:r>
         <w:rPr>
           <w:rFonts w:ascii="Consolas" w:hAnsi="Consolas" w:cs="Consolas"/>
-          <w:color w:val="0000FF"/>
-          <w:sz w:val="19"/>
-          <w:szCs w:val="19"/>
-        </w:rPr>
-        <w:t>Avg</w:t>
-      </w:r>
-      <w:proofErr w:type="spellEnd"/>
-      <w:r>
-        <w:rPr>
-          <w:rFonts w:ascii="Consolas" w:hAnsi="Consolas" w:cs="Consolas"/>
-          <w:color w:val="0000FF"/>
-          <w:sz w:val="19"/>
-          <w:szCs w:val="19"/>
-        </w:rPr>
-        <w:t>(</w:t>
+          <w:color w:val="FF0000"/>
+          <w:sz w:val="19"/>
+          <w:szCs w:val="19"/>
+        </w:rPr>
+        <w:t>action</w:t>
       </w:r>
       <w:proofErr w:type="gramEnd"/>
       <w:r>
@@ -3419,7 +3690,7 @@
           <w:sz w:val="19"/>
           <w:szCs w:val="19"/>
         </w:rPr>
-        <w:t>TMEAN,5)&gt;20</w:t>
+        <w:t>=</w:t>
       </w:r>
       <w:r>
         <w:rPr>
@@ -3437,7 +3708,25 @@
           <w:sz w:val="19"/>
           <w:szCs w:val="19"/>
         </w:rPr>
-        <w:t xml:space="preserve"> /&gt;</w:t>
+        <w:t>CROPAGE=CROPAGE+1</w:t>
+      </w:r>
+      <w:r>
+        <w:rPr>
+          <w:rFonts w:ascii="Consolas" w:hAnsi="Consolas" w:cs="Consolas"/>
+          <w:color w:val="000000"/>
+          <w:sz w:val="19"/>
+          <w:szCs w:val="19"/>
+        </w:rPr>
+        <w:t xml:space="preserve">" </w:t>
+      </w:r>
+      <w:r>
+        <w:rPr>
+          <w:rFonts w:ascii="Consolas" w:hAnsi="Consolas" w:cs="Consolas"/>
+          <w:color w:val="0000FF"/>
+          <w:sz w:val="19"/>
+          <w:szCs w:val="19"/>
+        </w:rPr>
+        <w:t>/&gt;</w:t>
       </w:r>
     </w:p>
     <w:p/>
@@ -3448,7 +3737,6 @@
           <w:b/>
           <w:i/>
         </w:rPr>
-        <w:lastRenderedPageBreak/>
         <w:t>to</w:t>
       </w:r>
       <w:proofErr w:type="gramEnd"/>
@@ -3480,7 +3768,55 @@
         </w:r>
       </w:hyperlink>
       <w:r>
-        <w:t xml:space="preserve"> for details.  Note that the Envision Query Language has been extended to support the additional (reserved) keywords defined below.  These keyword evaluate to the current content, meaning the current day of year and </w:t>
+        <w:t xml:space="preserve"> for details.  </w:t>
+      </w:r>
+      <w:r>
+        <w:t xml:space="preserve">The </w:t>
+      </w:r>
+      <w:r>
+        <w:rPr>
+          <w:b/>
+          <w:i/>
+        </w:rPr>
+        <w:t>action</w:t>
+      </w:r>
+      <w:r>
+        <w:t xml:space="preserve"> keyword is optional, but if includes allow the triggering of the event to also update an IDU column, similar to a </w:t>
+      </w:r>
+      <w:r>
+        <w:rPr>
+          <w:rFonts w:ascii="Courier New" w:hAnsi="Courier New" w:cs="Courier New"/>
+          <w:b/>
+        </w:rPr>
+        <w:t>&lt;</w:t>
+      </w:r>
+      <w:proofErr w:type="spellStart"/>
+      <w:r>
+        <w:rPr>
+          <w:rFonts w:ascii="Courier New" w:hAnsi="Courier New" w:cs="Courier New"/>
+          <w:b/>
+        </w:rPr>
+        <w:t>do</w:t>
+      </w:r>
+      <w:proofErr w:type="spellEnd"/>
+      <w:r>
+        <w:rPr>
+          <w:rFonts w:ascii="Courier New" w:hAnsi="Courier New" w:cs="Courier New"/>
+          <w:b/>
+        </w:rPr>
+        <w:t>&gt;</w:t>
+      </w:r>
+      <w:r>
+        <w:t xml:space="preserve"> statement (see </w:t>
+      </w:r>
+      <w:r>
+        <w:t>above</w:t>
+      </w:r>
+      <w:r>
+        <w:t xml:space="preserve">).  </w:t>
+      </w:r>
+      <w:r>
+        <w:t xml:space="preserve">Note that the Envision Query Language has been extended to support the additional (reserved) keywords defined below.  These keyword evaluate to the current content, meaning the current day of year and </w:t>
       </w:r>
       <w:proofErr w:type="spellStart"/>
       <w:r>
@@ -5197,6 +5533,14 @@
         </w:rPr>
         <w:t xml:space="preserve"> over the prior “n” days of the keyword variable specified.</w:t>
       </w:r>
+      <w:r>
+        <w:rPr>
+          <w:rFonts w:cstheme="minorHAnsi"/>
+          <w:sz w:val="24"/>
+          <w:szCs w:val="24"/>
+        </w:rPr>
+        <w:t xml:space="preserve">  See keyword table below.</w:t>
+      </w:r>
     </w:p>
     <w:p>
       <w:pPr>
@@ -5302,6 +5646,22 @@
         </w:rPr>
         <w:t xml:space="preserve"> the specified threshold value in the period prior to the current time.</w:t>
       </w:r>
+      <w:r>
+        <w:rPr>
+          <w:rFonts w:cstheme="minorHAnsi"/>
+          <w:sz w:val="24"/>
+          <w:szCs w:val="24"/>
+        </w:rPr>
+        <w:t xml:space="preserve"> </w:t>
+      </w:r>
+      <w:r>
+        <w:rPr>
+          <w:rFonts w:cstheme="minorHAnsi"/>
+          <w:sz w:val="24"/>
+          <w:szCs w:val="24"/>
+        </w:rPr>
+        <w:t>See keyword table below.</w:t>
+      </w:r>
     </w:p>
     <w:p>
       <w:pPr>
@@ -5328,16 +5688,7 @@
           <w:sz w:val="24"/>
           <w:szCs w:val="24"/>
         </w:rPr>
-        <w:lastRenderedPageBreak/>
-        <w:t>Below</w:t>
-      </w:r>
-      <w:r>
-        <w:rPr>
-          <w:rFonts w:ascii="Courier New" w:hAnsi="Courier New" w:cs="Courier New"/>
-          <w:sz w:val="24"/>
-          <w:szCs w:val="24"/>
-        </w:rPr>
-        <w:t>Period</w:t>
+        <w:t>BelowPeriod</w:t>
       </w:r>
       <w:proofErr w:type="spellEnd"/>
       <w:r>
@@ -5356,33 +5707,9 @@
           <w:sz w:val="24"/>
           <w:szCs w:val="24"/>
         </w:rPr>
-        <w:t>keyword,</w:t>
-      </w:r>
-      <w:r>
-        <w:rPr>
-          <w:rFonts w:ascii="Courier New" w:hAnsi="Courier New" w:cs="Courier New"/>
-          <w:sz w:val="24"/>
-          <w:szCs w:val="24"/>
-        </w:rPr>
-        <w:t>threhold</w:t>
+        <w:t>keyword,threhold</w:t>
       </w:r>
       <w:proofErr w:type="spellEnd"/>
-      <w:r>
-        <w:rPr>
-          <w:rFonts w:ascii="Courier New" w:hAnsi="Courier New" w:cs="Courier New"/>
-          <w:sz w:val="24"/>
-          <w:szCs w:val="24"/>
-        </w:rPr>
-        <w:t>)</w:t>
-      </w:r>
-      <w:r>
-        <w:rPr>
-          <w:rFonts w:ascii="Courier New" w:hAnsi="Courier New" w:cs="Courier New"/>
-          <w:sz w:val="24"/>
-          <w:szCs w:val="24"/>
-        </w:rPr>
-        <w:t xml:space="preserve"> </w:t>
-      </w:r>
       <w:r>
         <w:rPr>
           <w:rFonts w:ascii="Courier New" w:hAnsi="Courier New" w:cs="Courier New"/>
@@ -5415,6 +5742,94 @@
           <w:szCs w:val="24"/>
         </w:rPr>
         <w:t xml:space="preserve"> the specified threshold value in the period prior to the current time.</w:t>
+      </w:r>
+      <w:r>
+        <w:rPr>
+          <w:rFonts w:cstheme="minorHAnsi"/>
+          <w:sz w:val="24"/>
+          <w:szCs w:val="24"/>
+        </w:rPr>
+        <w:t xml:space="preserve"> </w:t>
+      </w:r>
+      <w:r>
+        <w:rPr>
+          <w:rFonts w:cstheme="minorHAnsi"/>
+          <w:sz w:val="24"/>
+          <w:szCs w:val="24"/>
+        </w:rPr>
+        <w:t>See keyword table below.</w:t>
+      </w:r>
+    </w:p>
+    <w:p>
+      <w:pPr>
+        <w:pStyle w:val="ListParagraph"/>
+        <w:numPr>
+          <w:ilvl w:val="0"/>
+          <w:numId w:val="1"/>
+        </w:numPr>
+        <w:autoSpaceDE w:val="0"/>
+        <w:autoSpaceDN w:val="0"/>
+        <w:adjustRightInd w:val="0"/>
+        <w:spacing w:after="0" w:line="240" w:lineRule="auto"/>
+        <w:rPr>
+          <w:rFonts w:ascii="Courier New" w:hAnsi="Courier New" w:cs="Courier New"/>
+          <w:sz w:val="24"/>
+          <w:szCs w:val="24"/>
+        </w:rPr>
+      </w:pPr>
+      <w:proofErr w:type="spellStart"/>
+      <w:proofErr w:type="gramStart"/>
+      <w:r>
+        <w:rPr>
+          <w:rFonts w:ascii="Courier New" w:hAnsi="Courier New" w:cs="Courier New"/>
+          <w:sz w:val="24"/>
+          <w:szCs w:val="24"/>
+        </w:rPr>
+        <w:t>DOYFromCHU</w:t>
+      </w:r>
+      <w:proofErr w:type="spellEnd"/>
+      <w:r>
+        <w:rPr>
+          <w:rFonts w:ascii="Courier New" w:hAnsi="Courier New" w:cs="Courier New"/>
+          <w:sz w:val="24"/>
+          <w:szCs w:val="24"/>
+        </w:rPr>
+        <w:t>(</w:t>
+      </w:r>
+      <w:proofErr w:type="gramEnd"/>
+      <w:r>
+        <w:rPr>
+          <w:rFonts w:ascii="Courier New" w:hAnsi="Courier New" w:cs="Courier New"/>
+          <w:sz w:val="24"/>
+          <w:szCs w:val="24"/>
+        </w:rPr>
+        <w:t>chu,0)</w:t>
+      </w:r>
+      <w:r>
+        <w:rPr>
+          <w:rFonts w:cstheme="minorHAnsi"/>
+          <w:sz w:val="24"/>
+          <w:szCs w:val="24"/>
+        </w:rPr>
+        <w:t xml:space="preserve"> – returns the day of year a particular Corn Heat Unit (</w:t>
+      </w:r>
+      <w:proofErr w:type="spellStart"/>
+      <w:r>
+        <w:rPr>
+          <w:rFonts w:cstheme="minorHAnsi"/>
+          <w:sz w:val="24"/>
+          <w:szCs w:val="24"/>
+        </w:rPr>
+        <w:t>chu</w:t>
+      </w:r>
+      <w:proofErr w:type="spellEnd"/>
+      <w:r>
+        <w:rPr>
+          <w:rFonts w:cstheme="minorHAnsi"/>
+          <w:sz w:val="24"/>
+          <w:szCs w:val="24"/>
+        </w:rPr>
+        <w:t>) is met for the current year and IDU.</w:t>
       </w:r>
     </w:p>
     <w:p>

</xml_diff>